<commit_message>
OOP 1 and english topic (Environmental problems of the Earth)
</commit_message>
<xml_diff>
--- a/1 курс/2 семестр/Английский язык/Топики/Environmental problems of the Earth.docx
+++ b/1 курс/2 семестр/Английский язык/Топики/Environmental problems of the Earth.docx
@@ -19,16 +19,7 @@
           <w:szCs w:val="28"/>
           <w:lang w:val="en-US"/>
         </w:rPr>
-        <w:t>I would like to tell you abou</w:t>
-      </w:r>
-      <w:r>
-        <w:rPr>
-          <w:rFonts w:ascii="Times New Roman" w:hAnsi="Times New Roman" w:cs="Times New Roman"/>
-          <w:sz w:val="28"/>
-          <w:szCs w:val="28"/>
-          <w:lang w:val="en-US"/>
-        </w:rPr>
-        <w:t xml:space="preserve">t environmental problems of the Earth. </w:t>
+        <w:t xml:space="preserve">I would like to tell you about environmental problems of the Earth. </w:t>
       </w:r>
     </w:p>
     <w:p>
@@ -48,70 +39,7 @@
           <w:szCs w:val="28"/>
           <w:lang w:val="en-US"/>
         </w:rPr>
-        <w:t>Environment is the natural habitat that surrounds us everywhere.</w:t>
-      </w:r>
-      <w:r>
-        <w:rPr>
-          <w:rFonts w:ascii="Times New Roman" w:hAnsi="Times New Roman" w:cs="Times New Roman"/>
-          <w:sz w:val="28"/>
-          <w:szCs w:val="28"/>
-          <w:lang w:val="en-US"/>
-        </w:rPr>
-        <w:t xml:space="preserve"> </w:t>
-      </w:r>
-      <w:r>
-        <w:rPr>
-          <w:rFonts w:ascii="Times New Roman" w:hAnsi="Times New Roman" w:cs="Times New Roman"/>
-          <w:sz w:val="28"/>
-          <w:szCs w:val="28"/>
-          <w:lang w:val="en-US"/>
-        </w:rPr>
-        <w:t xml:space="preserve">Many people are concerned about human action in the environment. Human interference with the environment causes many environmental problems. </w:t>
-      </w:r>
-      <w:r>
-        <w:rPr>
-          <w:rFonts w:ascii="Times New Roman" w:hAnsi="Times New Roman" w:cs="Times New Roman"/>
-          <w:sz w:val="28"/>
-          <w:szCs w:val="28"/>
-          <w:lang w:val="en-US"/>
-        </w:rPr>
-        <w:t>For example</w:t>
-      </w:r>
-      <w:r>
-        <w:rPr>
-          <w:rFonts w:ascii="Times New Roman" w:hAnsi="Times New Roman" w:cs="Times New Roman"/>
-          <w:sz w:val="28"/>
-          <w:szCs w:val="28"/>
-          <w:lang w:val="en-US"/>
-        </w:rPr>
-        <w:t>,</w:t>
-      </w:r>
-      <w:r>
-        <w:rPr>
-          <w:rFonts w:ascii="Times New Roman" w:hAnsi="Times New Roman" w:cs="Times New Roman"/>
-          <w:sz w:val="28"/>
-          <w:szCs w:val="28"/>
-          <w:lang w:val="en-US"/>
-        </w:rPr>
-        <w:t xml:space="preserve"> acid rain, global warming and water pollution</w:t>
-      </w:r>
-      <w:r>
-        <w:rPr>
-          <w:rFonts w:ascii="Times New Roman" w:hAnsi="Times New Roman" w:cs="Times New Roman"/>
-          <w:sz w:val="28"/>
-          <w:szCs w:val="28"/>
-          <w:lang w:val="en-US"/>
-        </w:rPr>
-        <w:t xml:space="preserve">. </w:t>
-      </w:r>
-      <w:r>
-        <w:rPr>
-          <w:rFonts w:ascii="Times New Roman" w:hAnsi="Times New Roman" w:cs="Times New Roman"/>
-          <w:sz w:val="28"/>
-          <w:szCs w:val="28"/>
-          <w:lang w:val="en-US"/>
-        </w:rPr>
-        <w:t xml:space="preserve">Every environmental problem has causes, but most importantly, has a solution. </w:t>
+        <w:t>Water is an important element. We use water for many purposes and we can’t do without it. We drink water, wash everything with it and produce many goods on the base of water.</w:t>
       </w:r>
     </w:p>
     <w:p>
@@ -131,7 +59,7 @@
           <w:szCs w:val="28"/>
           <w:lang w:val="en-US"/>
         </w:rPr>
-        <w:t xml:space="preserve">Acid rain is caused by the burning of fossil fuels. </w:t>
+        <w:t>Animals and plants drink it as well and some of them also live in water. Therefore, water is important for the whole planet.</w:t>
       </w:r>
     </w:p>
     <w:p>
@@ -151,52 +79,7 @@
           <w:szCs w:val="28"/>
           <w:lang w:val="en-US"/>
         </w:rPr>
-        <w:t>Acid rain increases the acidity levels of rivers, lakes</w:t>
-      </w:r>
-      <w:r>
-        <w:rPr>
-          <w:rFonts w:ascii="Times New Roman" w:hAnsi="Times New Roman" w:cs="Times New Roman"/>
-          <w:sz w:val="28"/>
-          <w:szCs w:val="28"/>
-          <w:lang w:val="en-US"/>
-        </w:rPr>
-        <w:t xml:space="preserve">, </w:t>
-      </w:r>
-      <w:r>
-        <w:rPr>
-          <w:rFonts w:ascii="Times New Roman" w:hAnsi="Times New Roman" w:cs="Times New Roman"/>
-          <w:sz w:val="28"/>
-          <w:szCs w:val="28"/>
-          <w:lang w:val="en-US"/>
-        </w:rPr>
-        <w:t>seas</w:t>
-      </w:r>
-      <w:r>
-        <w:rPr>
-          <w:rFonts w:ascii="Times New Roman" w:hAnsi="Times New Roman" w:cs="Times New Roman"/>
-          <w:sz w:val="28"/>
-          <w:szCs w:val="28"/>
-          <w:lang w:val="en-US"/>
-        </w:rPr>
-        <w:t xml:space="preserve"> </w:t>
-      </w:r>
-      <w:r>
-        <w:rPr>
-          <w:rFonts w:ascii="Times New Roman" w:hAnsi="Times New Roman" w:cs="Times New Roman"/>
-          <w:sz w:val="28"/>
-          <w:szCs w:val="28"/>
-          <w:lang w:val="en-US"/>
-        </w:rPr>
-        <w:t xml:space="preserve">and </w:t>
-      </w:r>
-      <w:r>
-        <w:rPr>
-          <w:rFonts w:ascii="Times New Roman" w:hAnsi="Times New Roman" w:cs="Times New Roman"/>
-          <w:sz w:val="28"/>
-          <w:szCs w:val="28"/>
-          <w:lang w:val="en-US"/>
-        </w:rPr>
-        <w:t>soils.</w:t>
+        <w:t>However, the water is polluted disastrously. Seas, oceans, rivers and lakes have become a place where factories dump garbage and toxic chemicals. After that, the water becomes polluted and life-threatening.</w:t>
       </w:r>
     </w:p>
     <w:p>
@@ -216,7 +99,7 @@
           <w:szCs w:val="28"/>
           <w:lang w:val="en-US"/>
         </w:rPr>
-        <w:t xml:space="preserve">Global warming is the worldwide warming of the atmosphere. </w:t>
+        <w:t>Without water, people, animals and plants will die.</w:t>
       </w:r>
     </w:p>
     <w:p>
@@ -236,54 +119,7 @@
           <w:szCs w:val="28"/>
           <w:lang w:val="en-US"/>
         </w:rPr>
-        <w:t xml:space="preserve">Global warming is caused by the increases in the </w:t>
-      </w:r>
-      <w:proofErr w:type="gramStart"/>
-      <w:r>
-        <w:rPr>
-          <w:rFonts w:ascii="Times New Roman" w:hAnsi="Times New Roman" w:cs="Times New Roman"/>
-          <w:sz w:val="28"/>
-          <w:szCs w:val="28"/>
-          <w:lang w:val="en-US"/>
-        </w:rPr>
-        <w:t>amount</w:t>
-      </w:r>
-      <w:proofErr w:type="gramEnd"/>
-      <w:r>
-        <w:rPr>
-          <w:rFonts w:ascii="Times New Roman" w:hAnsi="Times New Roman" w:cs="Times New Roman"/>
-          <w:sz w:val="28"/>
-          <w:szCs w:val="28"/>
-          <w:lang w:val="en-US"/>
-        </w:rPr>
-        <w:t xml:space="preserve"> of gases</w:t>
-      </w:r>
-      <w:r>
-        <w:rPr>
-          <w:rFonts w:ascii="Times New Roman" w:hAnsi="Times New Roman" w:cs="Times New Roman"/>
-          <w:sz w:val="28"/>
-          <w:szCs w:val="28"/>
-          <w:lang w:val="en-US"/>
-        </w:rPr>
-        <w:t>. T</w:t>
-      </w:r>
-      <w:r>
-        <w:rPr>
-          <w:rFonts w:ascii="Times New Roman" w:hAnsi="Times New Roman" w:cs="Times New Roman"/>
-          <w:sz w:val="28"/>
-          <w:szCs w:val="28"/>
-          <w:lang w:val="en-US"/>
-        </w:rPr>
-        <w:t>hese gases add to the natural greenhouse effect.</w:t>
-      </w:r>
-      <w:r>
-        <w:rPr>
-          <w:rFonts w:ascii="Times New Roman" w:hAnsi="Times New Roman" w:cs="Times New Roman"/>
-          <w:sz w:val="28"/>
-          <w:szCs w:val="28"/>
-          <w:lang w:val="en-US"/>
-        </w:rPr>
-        <w:t xml:space="preserve"> </w:t>
+        <w:t>If we continue to pollute the water, we will soon exhaust its resources and die because of our irresponsibility.</w:t>
       </w:r>
     </w:p>
     <w:p>
@@ -303,192 +139,17 @@
           <w:szCs w:val="28"/>
           <w:lang w:val="en-US"/>
         </w:rPr>
-        <w:t>The greenhouse effect is a natural phenomenon that controls the balance of heat within the Earth’s atmosphere.</w:t>
+        <w:t>We should care about our planet and try to improve the situation.</w:t>
       </w:r>
     </w:p>
     <w:p>
       <w:pPr>
-        <w:jc w:val="both"/>
-        <w:rPr>
-          <w:rFonts w:ascii="Times New Roman" w:hAnsi="Times New Roman" w:cs="Times New Roman"/>
-          <w:sz w:val="28"/>
-          <w:szCs w:val="28"/>
-          <w:lang w:val="en-US"/>
-        </w:rPr>
-      </w:pPr>
-      <w:r>
-        <w:rPr>
-          <w:rFonts w:ascii="Times New Roman" w:hAnsi="Times New Roman" w:cs="Times New Roman"/>
-          <w:sz w:val="28"/>
-          <w:szCs w:val="28"/>
-          <w:lang w:val="en-US"/>
-        </w:rPr>
-        <w:t>Water is necessary to life on earth.</w:t>
-      </w:r>
-      <w:r>
-        <w:rPr>
-          <w:rFonts w:ascii="Times New Roman" w:hAnsi="Times New Roman" w:cs="Times New Roman"/>
-          <w:sz w:val="28"/>
-          <w:szCs w:val="28"/>
-          <w:lang w:val="en-US"/>
-        </w:rPr>
-        <w:t xml:space="preserve"> </w:t>
-      </w:r>
-      <w:r>
-        <w:rPr>
-          <w:rFonts w:ascii="Times New Roman" w:hAnsi="Times New Roman" w:cs="Times New Roman"/>
-          <w:sz w:val="28"/>
-          <w:szCs w:val="28"/>
-          <w:lang w:val="en-US"/>
-        </w:rPr>
-        <w:t>Plants and animals require water that is moderately pure, and they cannot survive</w:t>
-      </w:r>
-      <w:r>
-        <w:rPr>
-          <w:rFonts w:ascii="Times New Roman" w:hAnsi="Times New Roman" w:cs="Times New Roman"/>
-          <w:sz w:val="28"/>
-          <w:szCs w:val="28"/>
-          <w:lang w:val="en-US"/>
-        </w:rPr>
-        <w:t xml:space="preserve">. </w:t>
-      </w:r>
-      <w:r>
-        <w:rPr>
-          <w:rFonts w:ascii="Times New Roman" w:hAnsi="Times New Roman" w:cs="Times New Roman"/>
-          <w:sz w:val="28"/>
-          <w:szCs w:val="28"/>
-          <w:lang w:val="en-US"/>
-        </w:rPr>
-        <w:t>Fish and shellfish harvested from polluted waters may be unsafe to eat. People who ingest polluted water can become ill</w:t>
-      </w:r>
-      <w:r>
-        <w:rPr>
-          <w:rFonts w:ascii="Times New Roman" w:hAnsi="Times New Roman" w:cs="Times New Roman"/>
-          <w:sz w:val="28"/>
-          <w:szCs w:val="28"/>
-          <w:lang w:val="en-US"/>
-        </w:rPr>
-        <w:t xml:space="preserve">. </w:t>
-      </w:r>
-    </w:p>
-    <w:p>
-      <w:pPr>
-        <w:jc w:val="both"/>
-        <w:rPr>
-          <w:rFonts w:ascii="Times New Roman" w:hAnsi="Times New Roman" w:cs="Times New Roman"/>
-          <w:sz w:val="28"/>
-          <w:szCs w:val="28"/>
-          <w:lang w:val="en-US"/>
-        </w:rPr>
-      </w:pPr>
-      <w:r>
-        <w:rPr>
-          <w:rFonts w:ascii="Times New Roman" w:hAnsi="Times New Roman" w:cs="Times New Roman"/>
-          <w:sz w:val="28"/>
-          <w:szCs w:val="28"/>
-          <w:lang w:val="en-US"/>
-        </w:rPr>
-        <w:t>Oil and chemicals derived from oil are used for fuel, lubrication</w:t>
-      </w:r>
-      <w:r>
-        <w:rPr>
-          <w:rFonts w:ascii="Times New Roman" w:hAnsi="Times New Roman" w:cs="Times New Roman"/>
-          <w:sz w:val="28"/>
-          <w:szCs w:val="28"/>
-          <w:lang w:val="en-US"/>
-        </w:rPr>
-        <w:t xml:space="preserve">. </w:t>
-      </w:r>
-      <w:r>
-        <w:rPr>
-          <w:rFonts w:ascii="Times New Roman" w:hAnsi="Times New Roman" w:cs="Times New Roman"/>
-          <w:sz w:val="28"/>
-          <w:szCs w:val="28"/>
-          <w:lang w:val="en-US"/>
-        </w:rPr>
-        <w:t>Many petroleum products are poisonous if ingested by animals</w:t>
-      </w:r>
-      <w:r>
-        <w:rPr>
-          <w:rFonts w:ascii="Times New Roman" w:hAnsi="Times New Roman" w:cs="Times New Roman"/>
-          <w:sz w:val="28"/>
-          <w:szCs w:val="28"/>
-          <w:lang w:val="en-US"/>
-        </w:rPr>
-        <w:t xml:space="preserve"> </w:t>
-      </w:r>
-      <w:r>
-        <w:rPr>
-          <w:rFonts w:ascii="Times New Roman" w:hAnsi="Times New Roman" w:cs="Times New Roman"/>
-          <w:sz w:val="28"/>
-          <w:szCs w:val="28"/>
-          <w:lang w:val="en-US"/>
-        </w:rPr>
-        <w:t>spilled oil may be contaminated with other harmful substances.</w:t>
-      </w:r>
-    </w:p>
-    <w:p>
-      <w:pPr>
-        <w:jc w:val="both"/>
-        <w:rPr>
-          <w:rFonts w:ascii="Times New Roman" w:hAnsi="Times New Roman" w:cs="Times New Roman"/>
-          <w:sz w:val="28"/>
-          <w:szCs w:val="28"/>
-          <w:lang w:val="en-US"/>
-        </w:rPr>
-      </w:pPr>
-      <w:r>
-        <w:rPr>
-          <w:rFonts w:ascii="Times New Roman" w:hAnsi="Times New Roman" w:cs="Times New Roman"/>
-          <w:sz w:val="28"/>
-          <w:szCs w:val="28"/>
-          <w:lang w:val="en-US"/>
-        </w:rPr>
-        <w:t>Chemicals used to kill unwanted animals and plants</w:t>
-      </w:r>
-      <w:r>
-        <w:rPr>
-          <w:rFonts w:ascii="Times New Roman" w:hAnsi="Times New Roman" w:cs="Times New Roman"/>
-          <w:sz w:val="28"/>
-          <w:szCs w:val="28"/>
-          <w:lang w:val="en-US"/>
-        </w:rPr>
-        <w:t xml:space="preserve">. </w:t>
-      </w:r>
-      <w:r>
-        <w:rPr>
-          <w:rFonts w:ascii="Times New Roman" w:hAnsi="Times New Roman" w:cs="Times New Roman"/>
-          <w:sz w:val="28"/>
-          <w:szCs w:val="28"/>
-          <w:lang w:val="en-US"/>
-        </w:rPr>
-        <w:t>Some of these chemicals are biodegradable and quickly decay into harmless or less harmful forms</w:t>
-      </w:r>
-      <w:r>
-        <w:rPr>
-          <w:rFonts w:ascii="Times New Roman" w:hAnsi="Times New Roman" w:cs="Times New Roman"/>
-          <w:sz w:val="28"/>
-          <w:szCs w:val="28"/>
-          <w:lang w:val="en-US"/>
-        </w:rPr>
-        <w:t>.</w:t>
-      </w:r>
-    </w:p>
-    <w:p>
-      <w:pPr>
-        <w:rPr>
-          <w:lang w:val="en-US"/>
-        </w:rPr>
-      </w:pPr>
-      <w:r>
-        <w:rPr>
-          <w:rFonts w:ascii="Times New Roman" w:hAnsi="Times New Roman" w:cs="Times New Roman"/>
-          <w:sz w:val="28"/>
-          <w:szCs w:val="28"/>
-          <w:lang w:val="en-US"/>
-        </w:rPr>
-        <w:t>But there are environmental engineers who deals with local and global environmental problems. They study and attempt to minimize the effects of acid rain, global warming and automobile emissions. Many environmental engineers work as consultants, helping their clients to comply with regulations and to clean up hazardous sites.</w:t>
-      </w:r>
+        <w:rPr>
+          <w:sz w:val="28"/>
+          <w:szCs w:val="28"/>
+          <w:lang w:val="en-US"/>
+        </w:rPr>
+      </w:pPr>
     </w:p>
     <w:sectPr>
       <w:pgSz w:w="11906" w:h="16838"/>

</xml_diff>